<commit_message>
add section on rocchio
</commit_message>
<xml_diff>
--- a/BONUS.docx
+++ b/BONUS.docx
@@ -66,15 +66,7 @@
       </w:r>
       <w:proofErr w:type="spellEnd"/>
       <w:r>
-        <w:t xml:space="preserve"> framework, all </w:t>
-      </w:r>
-      <w:proofErr w:type="spellStart"/>
-      <w:r>
-        <w:t>boolean</w:t>
-      </w:r>
-      <w:proofErr w:type="spellEnd"/>
-      <w:r>
-        <w:t xml:space="preserve"> operators and phrase markers were stripped from the query string.</w:t>
+        <w:t xml:space="preserve"> framework, all boolean operators and phrase markers were stripped from the query string.</w:t>
       </w:r>
     </w:p>
     <w:p>
@@ -1139,8 +1131,6 @@
       <w:r>
         <w:t>Unfortunately, we received very bad results on this experiment.</w:t>
       </w:r>
-      <w:bookmarkStart w:id="0" w:name="_GoBack"/>
-      <w:bookmarkEnd w:id="0"/>
     </w:p>
     <w:tbl>
       <w:tblPr>
@@ -1512,25 +1502,105 @@
         </w:tc>
       </w:tr>
     </w:tbl>
-    <w:p>
-      <w:r>
-        <w:t>We received very interesting results, almost identical to what we got from an immediate wordnet expansion.</w:t>
-      </w:r>
-      <w:r>
-        <w:t xml:space="preserve"> Only the third query (</w:t>
-      </w:r>
-      <w:r>
-        <w:t>pretend to be officer</w:t>
-      </w:r>
-      <w:r>
-        <w:t>) returned a slightly different result.</w:t>
-      </w:r>
-    </w:p>
-    <w:p>
-      <w:r>
-        <w:t>(explain this result)</w:t>
-      </w:r>
-    </w:p>
+    <w:p/>
+    <w:p>
+      <w:bookmarkStart w:id="0" w:name="_GoBack"/>
+      <w:bookmarkEnd w:id="0"/>
+      <w:r>
+        <w:t xml:space="preserve">We received very interesting results, almost identical to what we got from an immediate wordnet expansion. Only the third query (pretend to be officer) returned a slightly different result. We believe this is the case because both </w:t>
+      </w:r>
+      <w:proofErr w:type="spellStart"/>
+      <w:r>
+        <w:t>Rocchio</w:t>
+      </w:r>
+      <w:proofErr w:type="spellEnd"/>
+      <w:r>
+        <w:t xml:space="preserve"> and WordNet return a very </w:t>
+      </w:r>
+      <w:proofErr w:type="spellStart"/>
+      <w:r>
+        <w:t>very</w:t>
+      </w:r>
+      <w:proofErr w:type="spellEnd"/>
+      <w:r>
+        <w:t xml:space="preserve"> large number of documents (the entire corpus). In the end, the precision suffers a lot that we hit minimum precision. </w:t>
+      </w:r>
+    </w:p>
+    <w:p>
+      <w:r>
+        <w:t xml:space="preserve">Both the </w:t>
+      </w:r>
+      <w:proofErr w:type="spellStart"/>
+      <w:r>
+        <w:t>Rocchio</w:t>
+      </w:r>
+      <w:proofErr w:type="spellEnd"/>
+      <w:r>
+        <w:t xml:space="preserve"> algorithm and WordNet expansion used on their own have negative results. We continue to experiment with different ways to improve our F2 score. We looked at the </w:t>
+      </w:r>
+      <w:proofErr w:type="spellStart"/>
+      <w:r>
+        <w:t>leaderboard</w:t>
+      </w:r>
+      <w:proofErr w:type="spellEnd"/>
+      <w:r>
+        <w:t xml:space="preserve"> and saw some teams using part-of-speech tagging (</w:t>
+      </w:r>
+      <w:proofErr w:type="spellStart"/>
+      <w:r>
+        <w:t>pos</w:t>
+      </w:r>
+      <w:proofErr w:type="spellEnd"/>
+      <w:r>
+        <w:t xml:space="preserve">) tagging. We did not attempt to try this because </w:t>
+      </w:r>
+      <w:proofErr w:type="spellStart"/>
+      <w:r>
+        <w:t>pos</w:t>
+      </w:r>
+      <w:proofErr w:type="spellEnd"/>
+      <w:r>
+        <w:t xml:space="preserve"> tagging is likely to face the same issues we have with </w:t>
+      </w:r>
+      <w:proofErr w:type="spellStart"/>
+      <w:r>
+        <w:t>Rocchio</w:t>
+      </w:r>
+      <w:proofErr w:type="spellEnd"/>
+      <w:r>
+        <w:t xml:space="preserve"> expansion and wordnet, which is returning almost the entire corpus.</w:t>
+      </w:r>
+    </w:p>
+    <w:p>
+      <w:r>
+        <w:t xml:space="preserve">Currently, we want our query expansion to return more documents but not the entire corpus. We introduce tweaks to our </w:t>
+      </w:r>
+      <w:proofErr w:type="spellStart"/>
+      <w:r>
+        <w:t>Rocchio</w:t>
+      </w:r>
+      <w:proofErr w:type="spellEnd"/>
+      <w:r>
+        <w:t xml:space="preserve"> algorithm to make it return fewer number of documents. Besides adding a </w:t>
+      </w:r>
+      <w:proofErr w:type="spellStart"/>
+      <w:r>
+        <w:t>cutoff</w:t>
+      </w:r>
+      <w:proofErr w:type="spellEnd"/>
+      <w:r>
+        <w:t xml:space="preserve"> on the number of documents we use to generate the </w:t>
+      </w:r>
+      <w:proofErr w:type="spellStart"/>
+      <w:r>
+        <w:t>Rocchio</w:t>
+      </w:r>
+      <w:proofErr w:type="spellEnd"/>
+      <w:r>
+        <w:t xml:space="preserve"> query, we also add a cut-off for which terms should appear in the new query.</w:t>
+      </w:r>
+    </w:p>
+    <w:p/>
     <w:sectPr>
       <w:pgSz w:w="11906" w:h="16838"/>
       <w:pgMar w:top="1440" w:right="1440" w:bottom="1440" w:left="1440" w:header="708" w:footer="708" w:gutter="0"/>
@@ -1994,6 +2064,7 @@
     <w:lsdException w:name="HTML Sample" w:semiHidden="1" w:unhideWhenUsed="1"/>
     <w:lsdException w:name="HTML Typewriter" w:semiHidden="1" w:unhideWhenUsed="1"/>
     <w:lsdException w:name="HTML Variable" w:semiHidden="1" w:unhideWhenUsed="1"/>
+    <w:lsdException w:name="Normal Table" w:semiHidden="1" w:unhideWhenUsed="1"/>
     <w:lsdException w:name="annotation subject" w:semiHidden="1" w:unhideWhenUsed="1"/>
     <w:lsdException w:name="No List" w:semiHidden="1" w:unhideWhenUsed="1"/>
     <w:lsdException w:name="Outline List 1" w:semiHidden="1" w:unhideWhenUsed="1"/>
@@ -2040,8 +2111,10 @@
     <w:lsdException w:name="Table Subtle 2" w:semiHidden="1" w:unhideWhenUsed="1"/>
     <w:lsdException w:name="Table Web 1" w:semiHidden="1" w:unhideWhenUsed="1"/>
     <w:lsdException w:name="Table Web 2" w:semiHidden="1" w:unhideWhenUsed="1"/>
+    <w:lsdException w:name="Table Web 3" w:semiHidden="1" w:unhideWhenUsed="1"/>
     <w:lsdException w:name="Balloon Text" w:semiHidden="1" w:unhideWhenUsed="1"/>
     <w:lsdException w:name="Table Grid" w:uiPriority="39"/>
+    <w:lsdException w:name="Table Theme" w:semiHidden="1" w:unhideWhenUsed="1"/>
     <w:lsdException w:name="Placeholder Text" w:semiHidden="1"/>
     <w:lsdException w:name="No Spacing" w:uiPriority="1" w:qFormat="1"/>
     <w:lsdException w:name="Light Shading" w:uiPriority="60"/>
@@ -2779,7 +2852,7 @@
 </file>
 
 <file path=customXml/itemProps1.xml><?xml version="1.0" encoding="utf-8"?>
-<ds:datastoreItem xmlns:ds="http://schemas.openxmlformats.org/officeDocument/2006/customXml" ds:itemID="{F011EA78-E853-49A3-9736-1C1632ECDCC2}">
+<ds:datastoreItem xmlns:ds="http://schemas.openxmlformats.org/officeDocument/2006/customXml" ds:itemID="{F12C05BD-C2E6-4F19-A897-B03BE21559FB}">
   <ds:schemaRefs>
     <ds:schemaRef ds:uri="http://schemas.openxmlformats.org/officeDocument/2006/bibliography"/>
   </ds:schemaRefs>

</xml_diff>

<commit_message>
add wordnet --> rocchio trigger
</commit_message>
<xml_diff>
--- a/BONUS.docx
+++ b/BONUS.docx
@@ -1827,7 +1827,10 @@
     </w:p>
     <w:p>
       <w:r>
-        <w:t xml:space="preserve">Nevertheless, recall is very important in this assignment. Most queries seem to only have 6-10 relevant documents, and F2 measure places more importance on the recall. It is then important to make sure that enough documents are returned. We set a threshold k, such that if fewer than k documents are returned by the wordnet expansion, we will run the </w:t>
+        <w:t xml:space="preserve">Nevertheless, recall is very important in this assignment. Most queries seem to only have 6-10 relevant documents, and F2 measure places more importance on the recall. It is then important to make sure that enough documents are returned. </w:t>
+      </w:r>
+      <w:r>
+        <w:t xml:space="preserve">When wordnet is ineffective, we trigger </w:t>
       </w:r>
       <w:proofErr w:type="spellStart"/>
       <w:r>
@@ -1835,8 +1838,18 @@
       </w:r>
       <w:proofErr w:type="spellEnd"/>
       <w:r>
-        <w:t xml:space="preserve"> feedback to get more results.</w:t>
-      </w:r>
+        <w:t xml:space="preserve"> expansion. If WordNet returns fewer than two terms, the term being searched is rare so we trigger </w:t>
+      </w:r>
+      <w:proofErr w:type="spellStart"/>
+      <w:r>
+        <w:t>Rocchio</w:t>
+      </w:r>
+      <w:proofErr w:type="spellEnd"/>
+      <w:r>
+        <w:t xml:space="preserve"> expansion.</w:t>
+      </w:r>
+      <w:bookmarkStart w:id="0" w:name="_GoBack"/>
+      <w:bookmarkEnd w:id="0"/>
     </w:p>
     <w:p>
       <w:pPr>
@@ -1856,8 +1869,6 @@
       <w:r>
         <w:t>We implemented a lot of query refinement techniques but due to limited information on the nature of the corpus, it was difficult to finetune the way we implement query refinement. Nevertheless, we have understood more about the nuances of the different techniques through this assignment.</w:t>
       </w:r>
-      <w:bookmarkStart w:id="0" w:name="_GoBack"/>
-      <w:bookmarkEnd w:id="0"/>
     </w:p>
     <w:p/>
     <w:sectPr>
@@ -3203,7 +3214,7 @@
 </file>
 
 <file path=customXml/itemProps1.xml><?xml version="1.0" encoding="utf-8"?>
-<ds:datastoreItem xmlns:ds="http://schemas.openxmlformats.org/officeDocument/2006/customXml" ds:itemID="{BBEEB264-DF07-4ADE-B5EB-3B3353C7663C}">
+<ds:datastoreItem xmlns:ds="http://schemas.openxmlformats.org/officeDocument/2006/customXml" ds:itemID="{3BE3AF5B-0986-4899-95CD-B64AB7898998}">
   <ds:schemaRefs>
     <ds:schemaRef ds:uri="http://schemas.openxmlformats.org/officeDocument/2006/bibliography"/>
   </ds:schemaRefs>

</xml_diff>